<commit_message>
Cetis CWP Timelinet version 6.2
</commit_message>
<xml_diff>
--- a/Timelinet/Cetis CWP timelinet versión 6.2.docx
+++ b/Timelinet/Cetis CWP timelinet versión 6.2.docx
@@ -268,7 +268,7 @@
                 <w:sz w:val="32"/>
                 <w:szCs w:val="32"/>
               </w:rPr>
-              <w:t>30/04/2022 08:51 p. m.</w:t>
+              <w:t>30/04/2022 09:19 p. m.</w:t>
             </w:r>
             <w:r>
               <w:rPr>
@@ -297,7 +297,25 @@
         <w:t xml:space="preserve">Con esta versión se ha </w:t>
       </w:r>
       <w:r>
-        <w:t>tenido increíbles mejoras las cuáles son las siguientes:</w:t>
+        <w:t>tenido increíbles mejoras</w:t>
+      </w:r>
+      <w:r>
+        <w:t>,</w:t>
+      </w:r>
+      <w:r>
+        <w:t xml:space="preserve"> l</w:t>
+      </w:r>
+      <w:r>
+        <w:t>o</w:t>
+      </w:r>
+      <w:r>
+        <w:t>s cuáles son l</w:t>
+      </w:r>
+      <w:r>
+        <w:t>o</w:t>
+      </w:r>
+      <w:r>
+        <w:t>s siguientes:</w:t>
       </w:r>
     </w:p>
     <w:p/>

</xml_diff>